<commit_message>
Explicando a diferença entre git pull e git fetch
</commit_message>
<xml_diff>
--- a/anotacoes-de-estudos-de-GIT.docx
+++ b/anotacoes-de-estudos-de-GIT.docx
@@ -298,6 +298,129 @@
           <w:szCs w:val="24"/>
         </w:rPr>
         <w:t xml:space="preserve"> e ao abrir este arquivo eu devo especificar para este arquivo (para ele especificar para o git), quais arquivos ele deve ignorar, lembrando que para isso, eu devo informar o nome do arquivo com a extensão dele.</w:t>
+      </w:r>
+    </w:p>
+    <w:p>
+      <w:pPr>
+        <w:rPr>
+          <w:rFonts w:ascii="Arial" w:hAnsi="Arial" w:cs="Arial"/>
+          <w:sz w:val="24"/>
+          <w:szCs w:val="24"/>
+        </w:rPr>
+      </w:pPr>
+    </w:p>
+    <w:p>
+      <w:pPr>
+        <w:rPr>
+          <w:rFonts w:ascii="Arial" w:hAnsi="Arial" w:cs="Arial"/>
+          <w:b/>
+          <w:bCs/>
+          <w:sz w:val="36"/>
+          <w:szCs w:val="36"/>
+        </w:rPr>
+      </w:pPr>
+      <w:r>
+        <w:rPr>
+          <w:rFonts w:ascii="Arial" w:hAnsi="Arial" w:cs="Arial"/>
+          <w:b/>
+          <w:bCs/>
+          <w:sz w:val="36"/>
+          <w:szCs w:val="36"/>
+        </w:rPr>
+        <w:t>Diferença entre git pull e git fetch</w:t>
+      </w:r>
+    </w:p>
+    <w:p>
+      <w:pPr>
+        <w:rPr>
+          <w:rFonts w:ascii="Arial" w:hAnsi="Arial" w:cs="Arial"/>
+          <w:sz w:val="24"/>
+          <w:szCs w:val="24"/>
+        </w:rPr>
+      </w:pPr>
+      <w:r>
+        <w:rPr>
+          <w:rFonts w:ascii="Arial" w:hAnsi="Arial" w:cs="Arial"/>
+          <w:b/>
+          <w:bCs/>
+          <w:i/>
+          <w:iCs/>
+          <w:sz w:val="24"/>
+          <w:szCs w:val="24"/>
+        </w:rPr>
+        <w:t>Git pull</w:t>
+      </w:r>
+      <w:r>
+        <w:rPr>
+          <w:rFonts w:ascii="Arial" w:hAnsi="Arial" w:cs="Arial"/>
+          <w:sz w:val="24"/>
+          <w:szCs w:val="24"/>
+        </w:rPr>
+        <w:t xml:space="preserve">, executa o comando para atualizar nosso repositório local a partir de um repositório remoto. Este comando ao ser executado, faz automaticamente a atualização da branch fazendo um merge. </w:t>
+      </w:r>
+    </w:p>
+    <w:p>
+      <w:pPr>
+        <w:rPr>
+          <w:sz w:val="24"/>
+          <w:szCs w:val="24"/>
+        </w:rPr>
+      </w:pPr>
+      <w:r>
+        <w:rPr>
+          <w:rFonts w:ascii="Arial" w:hAnsi="Arial" w:cs="Arial"/>
+          <w:b/>
+          <w:bCs/>
+          <w:i/>
+          <w:iCs/>
+          <w:sz w:val="24"/>
+          <w:szCs w:val="24"/>
+        </w:rPr>
+        <w:t xml:space="preserve">Git fetch, </w:t>
+      </w:r>
+      <w:r>
+        <w:rPr>
+          <w:rFonts w:ascii="Arial" w:hAnsi="Arial" w:cs="Arial"/>
+          <w:sz w:val="24"/>
+          <w:szCs w:val="24"/>
+        </w:rPr>
+        <w:t xml:space="preserve">executa o comando para atualizar o repositório local a partir de um repositório remoto, mas, ao ser executado faz a atualização da branch mas </w:t>
+      </w:r>
+      <w:r>
+        <w:rPr>
+          <w:rFonts w:ascii="Arial" w:hAnsi="Arial" w:cs="Arial"/>
+          <w:b/>
+          <w:bCs/>
+          <w:sz w:val="26"/>
+          <w:szCs w:val="26"/>
+        </w:rPr>
+        <w:t>não</w:t>
+      </w:r>
+      <w:r>
+        <w:rPr>
+          <w:rFonts w:ascii="Arial" w:hAnsi="Arial" w:cs="Arial"/>
+          <w:b/>
+          <w:bCs/>
+          <w:sz w:val="24"/>
+          <w:szCs w:val="24"/>
+        </w:rPr>
+        <w:t xml:space="preserve"> </w:t>
+      </w:r>
+      <w:r>
+        <w:rPr>
+          <w:rFonts w:ascii="Arial" w:hAnsi="Arial" w:cs="Arial"/>
+          <w:sz w:val="24"/>
+          <w:szCs w:val="24"/>
+        </w:rPr>
+        <w:t xml:space="preserve">faz </w:t>
+      </w:r>
+      <w:r>
+        <w:rPr>
+          <w:rFonts w:ascii="Arial" w:hAnsi="Arial" w:cs="Arial"/>
+          <w:sz w:val="24"/>
+          <w:szCs w:val="24"/>
+        </w:rPr>
+        <w:t>o merge de possíveis atualizações que foram feitas no repositório remoto.</w:t>
       </w:r>
       <w:bookmarkStart w:id="0" w:name="_GoBack"/>
       <w:bookmarkEnd w:id="0"/>
@@ -714,7 +837,6 @@
   <w:style w:type="character" w:default="1" w:styleId="Fontepargpadro">
     <w:name w:val="Default Paragraph Font"/>
     <w:uiPriority w:val="1"/>
-    <w:semiHidden/>
     <w:unhideWhenUsed/>
   </w:style>
   <w:style w:type="table" w:default="1" w:styleId="Tabelanormal">

</xml_diff>